<commit_message>
modification de document word
</commit_message>
<xml_diff>
--- a/journaux/journal_aghiles_2253929.docx
+++ b/journaux/journal_aghiles_2253929.docx
@@ -142,79 +142,6 @@
               <w:lang w:val="fr-FR"/>
             </w:rPr>
             <w:t>3</w:t>
-          </w:r>
-        </w:p>
-        <w:p>
-          <w:pPr>
-            <w:pStyle w:val="Quote"/>
-            <w:rPr>
-              <w:rFonts w:ascii="Corbel" w:hAnsi="Corbel"/>
-              <w:color w:val="FFC000"/>
-              <w:highlight w:val="black"/>
-            </w:rPr>
-          </w:pPr>
-          <w:r>
-            <w:rPr>
-              <w:rFonts w:ascii="Corbel" w:hAnsi="Corbel"/>
-              <w:b/>
-              <w:bCs/>
-              <w:color w:val="FFC000"/>
-              <w:highlight w:val="black"/>
-            </w:rPr>
-            <w:t xml:space="preserve">CODE HTML DE LA PAGE ENTIERE </w:t>
-          </w:r>
-          <w:r>
-            <w:rPr>
-              <w:rFonts w:ascii="Corbel" w:hAnsi="Corbel"/>
-              <w:color w:val="FFC000"/>
-              <w:highlight w:val="black"/>
-            </w:rPr>
-            <w:ptab w:relativeTo="margin" w:alignment="right" w:leader="dot"/>
-          </w:r>
-          <w:r>
-            <w:rPr>
-              <w:rFonts w:ascii="Corbel" w:hAnsi="Corbel"/>
-              <w:b/>
-              <w:bCs/>
-              <w:color w:val="FFC000"/>
-              <w:highlight w:val="black"/>
-              <w:lang w:val="fr-FR"/>
-            </w:rPr>
-            <w:t>4</w:t>
-          </w:r>
-        </w:p>
-        <w:p>
-          <w:pPr>
-            <w:pStyle w:val="Quote"/>
-            <w:rPr>
-              <w:rFonts w:ascii="Corbel" w:hAnsi="Corbel"/>
-              <w:color w:val="FFC000"/>
-            </w:rPr>
-          </w:pPr>
-          <w:r>
-            <w:rPr>
-              <w:rFonts w:ascii="Corbel" w:hAnsi="Corbel"/>
-              <w:color w:val="FFC000"/>
-              <w:highlight w:val="black"/>
-            </w:rPr>
-            <w:t xml:space="preserve">LES CAPTURES DE NOTRE SITE WEB </w:t>
-          </w:r>
-          <w:r>
-            <w:rPr>
-              <w:rFonts w:ascii="Corbel" w:hAnsi="Corbel"/>
-              <w:color w:val="FFC000"/>
-              <w:highlight w:val="black"/>
-            </w:rPr>
-            <w:ptab w:relativeTo="margin" w:alignment="right" w:leader="dot"/>
-          </w:r>
-          <w:r>
-            <w:rPr>
-              <w:rFonts w:ascii="Corbel" w:hAnsi="Corbel"/>
-              <w:color w:val="FFC000"/>
-              <w:highlight w:val="black"/>
-              <w:lang w:val="fr-FR"/>
-            </w:rPr>
-            <w:t>5</w:t>
           </w:r>
         </w:p>
       </w:sdtContent>

</xml_diff>

<commit_message>
ajout des defis rencontrer sur le document word
</commit_message>
<xml_diff>
--- a/journaux/journal_aghiles_2253929.docx
+++ b/journaux/journal_aghiles_2253929.docx
@@ -170,7 +170,11 @@
         <w:t>CREATION DE LA PAGE « SITE DORDI » ¸</w:t>
       </w:r>
     </w:p>
-    <w:p/>
+    <w:p>
+      <w:r>
+        <w:t xml:space="preserve"> </w:t>
+      </w:r>
+    </w:p>
     <w:p>
       <w:pPr>
         <w:pStyle w:val="ListParagraph"/>
@@ -221,6 +225,94 @@
           <w:numId w:val="6"/>
         </w:numPr>
       </w:pPr>
+      <w:r>
+        <w:t xml:space="preserve">Les défis rencontrés c’est qu’au début je n’arrivais pas à </w:t>
+      </w:r>
+      <w:proofErr w:type="gramStart"/>
+      <w:r>
+        <w:t>supprimé</w:t>
+      </w:r>
+      <w:proofErr w:type="gramEnd"/>
+      <w:r>
+        <w:t xml:space="preserve"> des fichiers donc j’ai chercher une commande pour comment forcer la suppression.</w:t>
+      </w:r>
+    </w:p>
+    <w:p>
+      <w:pPr>
+        <w:pStyle w:val="ListParagraph"/>
+        <w:numPr>
+          <w:ilvl w:val="0"/>
+          <w:numId w:val="6"/>
+        </w:numPr>
+      </w:pPr>
+      <w:r>
+        <w:t xml:space="preserve">J’ai un peu </w:t>
+      </w:r>
+      <w:proofErr w:type="gramStart"/>
+      <w:r>
+        <w:t>eu</w:t>
+      </w:r>
+      <w:proofErr w:type="gramEnd"/>
+      <w:r>
+        <w:t xml:space="preserve"> des difficultés sur le code </w:t>
+      </w:r>
+      <w:proofErr w:type="spellStart"/>
+      <w:r>
+        <w:t>css</w:t>
+      </w:r>
+      <w:proofErr w:type="spellEnd"/>
+      <w:r>
+        <w:t xml:space="preserve"> mais je l’ai réglé très rapidement</w:t>
+      </w:r>
+    </w:p>
+    <w:p>
+      <w:pPr>
+        <w:pStyle w:val="ListParagraph"/>
+        <w:numPr>
+          <w:ilvl w:val="0"/>
+          <w:numId w:val="6"/>
+        </w:numPr>
+      </w:pPr>
+      <w:r>
+        <w:t xml:space="preserve">Au début je faisais git </w:t>
+      </w:r>
+      <w:proofErr w:type="spellStart"/>
+      <w:r>
+        <w:t>add</w:t>
+      </w:r>
+      <w:proofErr w:type="spellEnd"/>
+      <w:r>
+        <w:t xml:space="preserve"> * au lieu de git </w:t>
+      </w:r>
+      <w:proofErr w:type="spellStart"/>
+      <w:proofErr w:type="gramStart"/>
+      <w:r>
+        <w:t>add</w:t>
+      </w:r>
+      <w:proofErr w:type="spellEnd"/>
+      <w:r>
+        <w:t xml:space="preserve"> .</w:t>
+      </w:r>
+      <w:proofErr w:type="gramEnd"/>
+      <w:r>
+        <w:t xml:space="preserve"> </w:t>
+      </w:r>
+      <w:proofErr w:type="gramStart"/>
+      <w:r>
+        <w:t>et</w:t>
+      </w:r>
+      <w:proofErr w:type="gramEnd"/>
+      <w:r>
+        <w:t xml:space="preserve"> je me disais pourquoi sa ne marchais pas et donc j’ai su que c’était git </w:t>
+      </w:r>
+      <w:proofErr w:type="spellStart"/>
+      <w:r>
+        <w:t>add</w:t>
+      </w:r>
+      <w:proofErr w:type="spellEnd"/>
+      <w:r>
+        <w:t xml:space="preserve"> .</w:t>
+      </w:r>
     </w:p>
     <w:sectPr>
       <w:pgSz w:w="12240" w:h="15840"/>

</xml_diff>

<commit_message>
ajout des sites inspirer pour les informations des ordi
</commit_message>
<xml_diff>
--- a/journaux/journal_aghiles_2253929.docx
+++ b/journaux/journal_aghiles_2253929.docx
@@ -174,35 +174,127 @@
       <w:r>
         <w:t xml:space="preserve"> </w:t>
       </w:r>
+      <w:r>
+        <w:t xml:space="preserve">Les informations que j’ai eu par rapport au ordinateur : </w:t>
+      </w:r>
     </w:p>
     <w:p>
-      <w:pPr>
-        <w:pStyle w:val="ListParagraph"/>
-      </w:pPr>
+      <w:r>
+        <w:t xml:space="preserve">Le </w:t>
+      </w:r>
+      <w:proofErr w:type="spellStart"/>
+      <w:r>
+        <w:t>hp</w:t>
+      </w:r>
+      <w:proofErr w:type="spellEnd"/>
+      <w:r>
+        <w:t xml:space="preserve"> : </w:t>
+      </w:r>
+      <w:hyperlink r:id="rId5" w:history="1">
+        <w:r>
+          <w:rPr>
+            <w:rStyle w:val="Hyperlink"/>
+          </w:rPr>
+          <w:t>Ordinateur portable HP - 14-fq0008ca Caractéristiques du produit | Assistance HP®</w:t>
+        </w:r>
+      </w:hyperlink>
     </w:p>
     <w:p>
       <w:pPr>
-        <w:pStyle w:val="ListParagraph"/>
-      </w:pPr>
+        <w:rPr>
+          <w:lang w:val="en-US"/>
+        </w:rPr>
+      </w:pPr>
+      <w:r>
+        <w:rPr>
+          <w:lang w:val="en-US"/>
+        </w:rPr>
+        <w:t>L</w:t>
+      </w:r>
+      <w:r>
+        <w:rPr>
+          <w:lang w:val="en-US"/>
+        </w:rPr>
+        <w:t xml:space="preserve">e </w:t>
+      </w:r>
+      <w:proofErr w:type="spellStart"/>
+      <w:r>
+        <w:rPr>
+          <w:lang w:val="en-US"/>
+        </w:rPr>
+        <w:t>chromebook</w:t>
+      </w:r>
+      <w:proofErr w:type="spellEnd"/>
+      <w:r>
+        <w:rPr>
+          <w:lang w:val="en-US"/>
+        </w:rPr>
+        <w:t xml:space="preserve"> : </w:t>
+      </w:r>
+      <w:hyperlink r:id="rId6" w:history="1">
+        <w:r>
+          <w:rPr>
+            <w:rStyle w:val="Hyperlink"/>
+            <w:lang w:val="en-US"/>
+          </w:rPr>
+          <w:t xml:space="preserve">Chromebook tactile 2-en-1 14 po x360 HP - </w:t>
+        </w:r>
+        <w:proofErr w:type="spellStart"/>
+        <w:r>
+          <w:rPr>
+            <w:rStyle w:val="Hyperlink"/>
+            <w:lang w:val="en-US"/>
+          </w:rPr>
+          <w:t>Argenté</w:t>
+        </w:r>
+        <w:proofErr w:type="spellEnd"/>
+        <w:r>
+          <w:rPr>
+            <w:rStyle w:val="Hyperlink"/>
+            <w:lang w:val="en-US"/>
+          </w:rPr>
+          <w:t xml:space="preserve"> (Core i3-1215U Intel/SSD 256 Go/RAM 8 Go/SE Chrome) | Best Buy Canada</w:t>
+        </w:r>
+      </w:hyperlink>
     </w:p>
     <w:p>
       <w:pPr>
         <w:pStyle w:val="ListParagraph"/>
+        <w:rPr>
+          <w:lang w:val="en-US"/>
+        </w:rPr>
       </w:pPr>
     </w:p>
     <w:p>
       <w:pPr>
         <w:pStyle w:val="ListParagraph"/>
+        <w:rPr>
+          <w:lang w:val="en-US"/>
+        </w:rPr>
       </w:pPr>
     </w:p>
     <w:p>
       <w:pPr>
         <w:pStyle w:val="ListParagraph"/>
+        <w:rPr>
+          <w:lang w:val="en-US"/>
+        </w:rPr>
       </w:pPr>
     </w:p>
     <w:p>
       <w:pPr>
         <w:pStyle w:val="ListParagraph"/>
+        <w:rPr>
+          <w:lang w:val="en-US"/>
+        </w:rPr>
+      </w:pPr>
+    </w:p>
+    <w:p>
+      <w:pPr>
+        <w:pStyle w:val="ListParagraph"/>
+        <w:rPr>
+          <w:lang w:val="en-US"/>
+        </w:rPr>
       </w:pPr>
     </w:p>
     <w:p>
@@ -226,15 +318,7 @@
         </w:numPr>
       </w:pPr>
       <w:r>
-        <w:t xml:space="preserve">Les défis rencontrés c’est qu’au début je n’arrivais pas à </w:t>
-      </w:r>
-      <w:proofErr w:type="gramStart"/>
-      <w:r>
-        <w:t>supprimé</w:t>
-      </w:r>
-      <w:proofErr w:type="gramEnd"/>
-      <w:r>
-        <w:t xml:space="preserve"> des fichiers donc j’ai chercher une commande pour comment forcer la suppression.</w:t>
+        <w:t>Les défis rencontrés c’est qu’au début je n’arrivais pas à supprimé des fichiers donc j’ai chercher une commande pour comment forcer la suppression.</w:t>
       </w:r>
     </w:p>
     <w:p>
@@ -246,15 +330,7 @@
         </w:numPr>
       </w:pPr>
       <w:r>
-        <w:t xml:space="preserve">J’ai un peu </w:t>
-      </w:r>
-      <w:proofErr w:type="gramStart"/>
-      <w:r>
-        <w:t>eu</w:t>
-      </w:r>
-      <w:proofErr w:type="gramEnd"/>
-      <w:r>
-        <w:t xml:space="preserve"> des difficultés sur le code </w:t>
+        <w:t xml:space="preserve">J’ai un peu eu des difficultés sur le code </w:t>
       </w:r>
       <w:proofErr w:type="spellStart"/>
       <w:r>
@@ -285,25 +361,12 @@
         <w:t xml:space="preserve"> * au lieu de git </w:t>
       </w:r>
       <w:proofErr w:type="spellStart"/>
-      <w:proofErr w:type="gramStart"/>
       <w:r>
         <w:t>add</w:t>
       </w:r>
       <w:proofErr w:type="spellEnd"/>
       <w:r>
-        <w:t xml:space="preserve"> .</w:t>
-      </w:r>
-      <w:proofErr w:type="gramEnd"/>
-      <w:r>
-        <w:t xml:space="preserve"> </w:t>
-      </w:r>
-      <w:proofErr w:type="gramStart"/>
-      <w:r>
-        <w:t>et</w:t>
-      </w:r>
-      <w:proofErr w:type="gramEnd"/>
-      <w:r>
-        <w:t xml:space="preserve"> je me disais pourquoi sa ne marchais pas et donc j’ai su que c’était git </w:t>
+        <w:t xml:space="preserve"> . et je me disais pourquoi sa ne marchais pas et donc j’ai su que c’était git </w:t>
       </w:r>
       <w:proofErr w:type="spellStart"/>
       <w:r>

</xml_diff>

<commit_message>
ajout des screen du git reflog
</commit_message>
<xml_diff>
--- a/journaux/journal_aghiles_2253929.docx
+++ b/journaux/journal_aghiles_2253929.docx
@@ -180,15 +180,7 @@
     </w:p>
     <w:p>
       <w:r>
-        <w:t xml:space="preserve">Le </w:t>
-      </w:r>
-      <w:proofErr w:type="spellStart"/>
-      <w:r>
-        <w:t>hp</w:t>
-      </w:r>
-      <w:proofErr w:type="spellEnd"/>
-      <w:r>
-        <w:t xml:space="preserve"> : </w:t>
+        <w:t xml:space="preserve">Le hp : </w:t>
       </w:r>
       <w:hyperlink r:id="rId5" w:history="1">
         <w:r>
@@ -215,21 +207,7 @@
         <w:rPr>
           <w:lang w:val="en-US"/>
         </w:rPr>
-        <w:t xml:space="preserve">e </w:t>
-      </w:r>
-      <w:proofErr w:type="spellStart"/>
-      <w:r>
-        <w:rPr>
-          <w:lang w:val="en-US"/>
-        </w:rPr>
-        <w:t>chromebook</w:t>
-      </w:r>
-      <w:proofErr w:type="spellEnd"/>
-      <w:r>
-        <w:rPr>
-          <w:lang w:val="en-US"/>
-        </w:rPr>
-        <w:t xml:space="preserve"> : </w:t>
+        <w:t xml:space="preserve">e chromebook : </w:t>
       </w:r>
       <w:hyperlink r:id="rId6" w:history="1">
         <w:r>
@@ -237,23 +215,7 @@
             <w:rStyle w:val="Hyperlink"/>
             <w:lang w:val="en-US"/>
           </w:rPr>
-          <w:t xml:space="preserve">Chromebook tactile 2-en-1 14 po x360 HP - </w:t>
-        </w:r>
-        <w:proofErr w:type="spellStart"/>
-        <w:r>
-          <w:rPr>
-            <w:rStyle w:val="Hyperlink"/>
-            <w:lang w:val="en-US"/>
-          </w:rPr>
-          <w:t>Argenté</w:t>
-        </w:r>
-        <w:proofErr w:type="spellEnd"/>
-        <w:r>
-          <w:rPr>
-            <w:rStyle w:val="Hyperlink"/>
-            <w:lang w:val="en-US"/>
-          </w:rPr>
-          <w:t xml:space="preserve"> (Core i3-1215U Intel/SSD 256 Go/RAM 8 Go/SE Chrome) | Best Buy Canada</w:t>
+          <w:t>Chromebook tactile 2-en-1 14 po x360 HP - Argenté (Core i3-1215U Intel/SSD 256 Go/RAM 8 Go/SE Chrome) | Best Buy Canada</w:t>
         </w:r>
       </w:hyperlink>
     </w:p>
@@ -330,15 +292,7 @@
         </w:numPr>
       </w:pPr>
       <w:r>
-        <w:t xml:space="preserve">J’ai un peu eu des difficultés sur le code </w:t>
-      </w:r>
-      <w:proofErr w:type="spellStart"/>
-      <w:r>
-        <w:t>css</w:t>
-      </w:r>
-      <w:proofErr w:type="spellEnd"/>
-      <w:r>
-        <w:t xml:space="preserve"> mais je l’ai réglé très rapidement</w:t>
+        <w:t>J’ai un peu eu des difficultés sur le code css mais je l’ai réglé très rapidement</w:t>
       </w:r>
     </w:p>
     <w:p>
@@ -350,31 +304,121 @@
         </w:numPr>
       </w:pPr>
       <w:r>
-        <w:t xml:space="preserve">Au début je faisais git </w:t>
+        <w:t>Au début je faisais git add * au lieu de git add . et je me disais pourquoi sa ne marchais pas et donc j’ai su que c’était git add .</w:t>
       </w:r>
-      <w:proofErr w:type="spellStart"/>
+    </w:p>
+    <w:p/>
+    <w:p/>
+    <w:p/>
+    <w:p>
       <w:r>
-        <w:t>add</w:t>
+        <w:rPr>
+          <w:noProof/>
+        </w:rPr>
+        <w:drawing>
+          <wp:inline distT="0" distB="0" distL="0" distR="0" wp14:anchorId="49DD6D17" wp14:editId="0867E7B9">
+            <wp:extent cx="5962650" cy="3152775"/>
+            <wp:effectExtent l="0" t="0" r="0" b="9525"/>
+            <wp:docPr id="1746027074" name="Picture 1"/>
+            <wp:cNvGraphicFramePr>
+              <a:graphicFrameLocks xmlns:a="http://schemas.openxmlformats.org/drawingml/2006/main" noChangeAspect="1"/>
+            </wp:cNvGraphicFramePr>
+            <a:graphic xmlns:a="http://schemas.openxmlformats.org/drawingml/2006/main">
+              <a:graphicData uri="http://schemas.openxmlformats.org/drawingml/2006/picture">
+                <pic:pic xmlns:pic="http://schemas.openxmlformats.org/drawingml/2006/picture">
+                  <pic:nvPicPr>
+                    <pic:cNvPr id="0" name="Picture 1"/>
+                    <pic:cNvPicPr>
+                      <a:picLocks noChangeAspect="1" noChangeArrowheads="1"/>
+                    </pic:cNvPicPr>
+                  </pic:nvPicPr>
+                  <pic:blipFill>
+                    <a:blip r:embed="rId7">
+                      <a:extLst>
+                        <a:ext uri="{28A0092B-C50C-407E-A947-70E740481C1C}">
+                          <a14:useLocalDpi xmlns:a14="http://schemas.microsoft.com/office/drawing/2010/main" val="0"/>
+                        </a:ext>
+                      </a:extLst>
+                    </a:blip>
+                    <a:srcRect/>
+                    <a:stretch>
+                      <a:fillRect/>
+                    </a:stretch>
+                  </pic:blipFill>
+                  <pic:spPr bwMode="auto">
+                    <a:xfrm>
+                      <a:off x="0" y="0"/>
+                      <a:ext cx="5962650" cy="3152775"/>
+                    </a:xfrm>
+                    <a:prstGeom prst="rect">
+                      <a:avLst/>
+                    </a:prstGeom>
+                    <a:noFill/>
+                    <a:ln>
+                      <a:noFill/>
+                    </a:ln>
+                  </pic:spPr>
+                </pic:pic>
+              </a:graphicData>
+            </a:graphic>
+          </wp:inline>
+        </w:drawing>
       </w:r>
-      <w:proofErr w:type="spellEnd"/>
+    </w:p>
+    <w:p>
       <w:r>
-        <w:t xml:space="preserve"> * au lieu de git </w:t>
-      </w:r>
-      <w:proofErr w:type="spellStart"/>
-      <w:r>
-        <w:t>add</w:t>
-      </w:r>
-      <w:proofErr w:type="spellEnd"/>
-      <w:r>
-        <w:t xml:space="preserve"> . et je me disais pourquoi sa ne marchais pas et donc j’ai su que c’était git </w:t>
-      </w:r>
-      <w:proofErr w:type="spellStart"/>
-      <w:r>
-        <w:t>add</w:t>
-      </w:r>
-      <w:proofErr w:type="spellEnd"/>
-      <w:r>
-        <w:t xml:space="preserve"> .</w:t>
+        <w:rPr>
+          <w:noProof/>
+        </w:rPr>
+        <w:lastRenderedPageBreak/>
+        <w:drawing>
+          <wp:inline distT="0" distB="0" distL="0" distR="0" wp14:anchorId="2C5C723A" wp14:editId="44EE738C">
+            <wp:extent cx="5972175" cy="1447800"/>
+            <wp:effectExtent l="0" t="0" r="9525" b="0"/>
+            <wp:docPr id="1073708222" name="Picture 2"/>
+            <wp:cNvGraphicFramePr>
+              <a:graphicFrameLocks xmlns:a="http://schemas.openxmlformats.org/drawingml/2006/main" noChangeAspect="1"/>
+            </wp:cNvGraphicFramePr>
+            <a:graphic xmlns:a="http://schemas.openxmlformats.org/drawingml/2006/main">
+              <a:graphicData uri="http://schemas.openxmlformats.org/drawingml/2006/picture">
+                <pic:pic xmlns:pic="http://schemas.openxmlformats.org/drawingml/2006/picture">
+                  <pic:nvPicPr>
+                    <pic:cNvPr id="0" name="Picture 2"/>
+                    <pic:cNvPicPr>
+                      <a:picLocks noChangeAspect="1" noChangeArrowheads="1"/>
+                    </pic:cNvPicPr>
+                  </pic:nvPicPr>
+                  <pic:blipFill>
+                    <a:blip r:embed="rId8">
+                      <a:extLst>
+                        <a:ext uri="{28A0092B-C50C-407E-A947-70E740481C1C}">
+                          <a14:useLocalDpi xmlns:a14="http://schemas.microsoft.com/office/drawing/2010/main" val="0"/>
+                        </a:ext>
+                      </a:extLst>
+                    </a:blip>
+                    <a:srcRect/>
+                    <a:stretch>
+                      <a:fillRect/>
+                    </a:stretch>
+                  </pic:blipFill>
+                  <pic:spPr bwMode="auto">
+                    <a:xfrm>
+                      <a:off x="0" y="0"/>
+                      <a:ext cx="5972175" cy="1447800"/>
+                    </a:xfrm>
+                    <a:prstGeom prst="rect">
+                      <a:avLst/>
+                    </a:prstGeom>
+                    <a:noFill/>
+                    <a:ln>
+                      <a:noFill/>
+                    </a:ln>
+                  </pic:spPr>
+                </pic:pic>
+              </a:graphicData>
+            </a:graphic>
+          </wp:inline>
+        </w:drawing>
       </w:r>
     </w:p>
     <w:sectPr>

</xml_diff>